<commit_message>
updated tests for new structure
</commit_message>
<xml_diff>
--- a/backend/templates/files/memorando.docx
+++ b/backend/templates/files/memorando.docx
@@ -1594,7 +1594,7 @@
           <w:i w:val="1"/>
           <w:rtl w:val="0"/>
         </w:rPr>
-        <w:t xml:space="preserve">{{signature}}</w:t>
+        <w:t xml:space="preserve">{{author_name}}</w:t>
       </w:r>
       <w:r>
         <w:rPr>
@@ -2229,7 +2229,7 @@
         <wp:inline distB="0" distT="0" distL="0" distR="0">
           <wp:extent cx="1351574" cy="1082166"/>
           <wp:effectExtent b="0" l="0" r="0" t="0"/>
-          <wp:docPr id="1469281415" name="image1.png"/>
+          <wp:docPr id="1469281416" name="image1.png"/>
           <a:graphic>
             <a:graphicData uri="http://schemas.openxmlformats.org/drawingml/2006/picture">
               <pic:pic>
@@ -2835,6 +2835,114 @@
     </w:rPr>
   </w:style>
   <w:style w:type="paragraph" w:styleId="Normal" w:default="1">
+    <w:name w:val="normal"/>
+  </w:style>
+  <w:style w:type="table" w:styleId="TableNormal" w:default="1">
+    <w:name w:val="Table Normal"/>
+  </w:style>
+  <w:style w:type="paragraph" w:styleId="Heading1">
+    <w:name w:val="heading 1"/>
+    <w:basedOn w:val="Normal"/>
+    <w:next w:val="Normal"/>
+    <w:pPr>
+      <w:spacing w:after="0" w:line="360" w:lineRule="auto"/>
+      <w:ind w:left="1276" w:hanging="284.00000000000006"/>
+    </w:pPr>
+    <w:rPr>
+      <w:rFonts w:ascii="Caviar Dreams" w:cs="Caviar Dreams" w:eastAsia="Caviar Dreams" w:hAnsi="Caviar Dreams"/>
+      <w:sz w:val="28"/>
+      <w:szCs w:val="28"/>
+    </w:rPr>
+  </w:style>
+  <w:style w:type="paragraph" w:styleId="Heading2">
+    <w:name w:val="heading 2"/>
+    <w:basedOn w:val="Normal"/>
+    <w:next w:val="Normal"/>
+    <w:pPr>
+      <w:keepNext w:val="1"/>
+      <w:keepLines w:val="1"/>
+      <w:spacing w:after="0" w:before="200" w:lineRule="auto"/>
+    </w:pPr>
+    <w:rPr>
+      <w:rFonts w:ascii="Caviar Dreams" w:cs="Caviar Dreams" w:eastAsia="Caviar Dreams" w:hAnsi="Caviar Dreams"/>
+      <w:b w:val="1"/>
+      <w:sz w:val="36"/>
+      <w:szCs w:val="36"/>
+    </w:rPr>
+  </w:style>
+  <w:style w:type="paragraph" w:styleId="Heading3">
+    <w:name w:val="heading 3"/>
+    <w:basedOn w:val="Normal"/>
+    <w:next w:val="Normal"/>
+    <w:pPr>
+      <w:spacing w:after="0" w:line="360" w:lineRule="auto"/>
+      <w:ind w:left="720" w:hanging="360"/>
+    </w:pPr>
+    <w:rPr>
+      <w:rFonts w:ascii="Caviar Dreams" w:cs="Caviar Dreams" w:eastAsia="Caviar Dreams" w:hAnsi="Caviar Dreams"/>
+      <w:b w:val="1"/>
+      <w:sz w:val="32"/>
+      <w:szCs w:val="32"/>
+    </w:rPr>
+  </w:style>
+  <w:style w:type="paragraph" w:styleId="Heading4">
+    <w:name w:val="heading 4"/>
+    <w:basedOn w:val="Normal"/>
+    <w:next w:val="Normal"/>
+    <w:pPr>
+      <w:spacing w:after="0" w:line="360" w:lineRule="auto"/>
+      <w:ind w:left="2487" w:hanging="360"/>
+    </w:pPr>
+    <w:rPr>
+      <w:rFonts w:ascii="Caviar Dreams" w:cs="Caviar Dreams" w:eastAsia="Caviar Dreams" w:hAnsi="Caviar Dreams"/>
+      <w:sz w:val="28"/>
+      <w:szCs w:val="28"/>
+    </w:rPr>
+  </w:style>
+  <w:style w:type="paragraph" w:styleId="Heading5">
+    <w:name w:val="heading 5"/>
+    <w:basedOn w:val="Normal"/>
+    <w:next w:val="Normal"/>
+    <w:pPr>
+      <w:keepNext w:val="1"/>
+      <w:keepLines w:val="1"/>
+      <w:spacing w:after="40" w:before="220" w:lineRule="auto"/>
+    </w:pPr>
+    <w:rPr>
+      <w:b w:val="1"/>
+    </w:rPr>
+  </w:style>
+  <w:style w:type="paragraph" w:styleId="Heading6">
+    <w:name w:val="heading 6"/>
+    <w:basedOn w:val="Normal"/>
+    <w:next w:val="Normal"/>
+    <w:pPr>
+      <w:keepNext w:val="1"/>
+      <w:keepLines w:val="1"/>
+      <w:spacing w:after="40" w:before="200" w:lineRule="auto"/>
+    </w:pPr>
+    <w:rPr>
+      <w:b w:val="1"/>
+      <w:sz w:val="20"/>
+      <w:szCs w:val="20"/>
+    </w:rPr>
+  </w:style>
+  <w:style w:type="paragraph" w:styleId="Title">
+    <w:name w:val="Title"/>
+    <w:basedOn w:val="Normal"/>
+    <w:next w:val="Normal"/>
+    <w:pPr>
+      <w:keepNext w:val="1"/>
+      <w:keepLines w:val="1"/>
+      <w:spacing w:after="120" w:before="480" w:lineRule="auto"/>
+    </w:pPr>
+    <w:rPr>
+      <w:b w:val="1"/>
+      <w:sz w:val="72"/>
+      <w:szCs w:val="72"/>
+    </w:rPr>
+  </w:style>
+  <w:style w:type="paragraph" w:styleId="Normal" w:default="1">
     <w:name w:val="Normal"/>
     <w:rsid w:val="002624CE"/>
   </w:style>
@@ -3305,6 +3413,23 @@
       <w:rFonts w:ascii="Arial" w:cs="Arial" w:hAnsi="Arial"/>
       <w:sz w:val="24"/>
       <w:szCs w:val="24"/>
+    </w:rPr>
+  </w:style>
+  <w:style w:type="paragraph" w:styleId="Subtitle">
+    <w:name w:val="Subtitle"/>
+    <w:basedOn w:val="Normal"/>
+    <w:next w:val="Normal"/>
+    <w:pPr>
+      <w:keepNext w:val="1"/>
+      <w:keepLines w:val="1"/>
+      <w:spacing w:after="80" w:before="360" w:lineRule="auto"/>
+    </w:pPr>
+    <w:rPr>
+      <w:rFonts w:ascii="Georgia" w:cs="Georgia" w:eastAsia="Georgia" w:hAnsi="Georgia"/>
+      <w:i w:val="1"/>
+      <w:color w:val="666666"/>
+      <w:sz w:val="48"/>
+      <w:szCs w:val="48"/>
     </w:rPr>
   </w:style>
   <w:style w:type="paragraph" w:styleId="Subtitle">
@@ -3641,7 +3766,7 @@
 
 <file path=customXML/item1.xml><?xml version="1.0" encoding="utf-8"?>
 <go:gDocsCustomXmlDataStorage xmlns:go="http://customooxmlschemas.google.com/" xmlns:r="http://schemas.openxmlformats.org/officeDocument/2006/relationships" uri="GoogleDocsCustomDataVersion2">
-  <go:docsCustomData xmlns:go="http://customooxmlschemas.google.com/" roundtripDataSignature="AMtx7mgE9PTA8Lb1abtTrNpbauNuRUk5cg==">CgMxLjAyDmguMmo0dWVwZW5zMHZiMg5oLmJrbGx0bWNjYmJkOTgAciExY2ZneHdtb0JmZ1l2U2QwNDF2R0plTi1VSTFSbTMzeDk=</go:docsCustomData>
+  <go:docsCustomData xmlns:go="http://customooxmlschemas.google.com/" roundtripDataSignature="AMtx7mjko8TqAuB6LqH/tWDYAagg25a0lg==">CgMxLjAyDmguMmo0dWVwZW5zMHZiMg5oLmJrbGx0bWNjYmJkOTgAciExb1g3OFhtZkhSVWdncEZ1NnBTdVRGWVk4R2lMSjl6QUc=</go:docsCustomData>
 </go:gDocsCustomXmlDataStorage>
 </file>
 

</xml_diff>

<commit_message>
revert back to docx
</commit_message>
<xml_diff>
--- a/backend/templates/files/memorando.docx
+++ b/backend/templates/files/memorando.docx
@@ -1389,13 +1389,21 @@
       </w:pPr>
       <w:r>
         <w:rPr>
-          <w:rFonts w:ascii="Calibri" w:cs="Calibri" w:eastAsia="Calibri" w:hAnsi="Calibri"/>
-          <w:color w:val="000000"/>
-          <w:sz w:val="20"/>
-          <w:szCs w:val="20"/>
-          <w:rtl w:val="0"/>
-        </w:rPr>
-        <w:t xml:space="preserve">Setúbal, </w:t>
+          <w:sz w:val="20"/>
+          <w:szCs w:val="20"/>
+          <w:rtl w:val="0"/>
+        </w:rPr>
+        <w:t xml:space="preserve">{{location}}</w:t>
+      </w:r>
+      <w:r>
+        <w:rPr>
+          <w:rFonts w:ascii="Calibri" w:cs="Calibri" w:eastAsia="Calibri" w:hAnsi="Calibri"/>
+          <w:color w:val="000000"/>
+          <w:sz w:val="20"/>
+          <w:szCs w:val="20"/>
+          <w:rtl w:val="0"/>
+        </w:rPr>
+        <w:t xml:space="preserve">, </w:t>
       </w:r>
       <w:r>
         <w:rPr>
@@ -2229,7 +2237,7 @@
         <wp:inline distB="0" distT="0" distL="0" distR="0">
           <wp:extent cx="1351574" cy="1082166"/>
           <wp:effectExtent b="0" l="0" r="0" t="0"/>
-          <wp:docPr id="1469281416" name="image1.png"/>
+          <wp:docPr id="1469281417" name="image1.png"/>
           <a:graphic>
             <a:graphicData uri="http://schemas.openxmlformats.org/drawingml/2006/picture">
               <pic:pic>
@@ -2943,6 +2951,114 @@
     </w:rPr>
   </w:style>
   <w:style w:type="paragraph" w:styleId="Normal" w:default="1">
+    <w:name w:val="normal"/>
+  </w:style>
+  <w:style w:type="table" w:styleId="TableNormal" w:default="1">
+    <w:name w:val="Table Normal"/>
+  </w:style>
+  <w:style w:type="paragraph" w:styleId="Heading1">
+    <w:name w:val="heading 1"/>
+    <w:basedOn w:val="Normal"/>
+    <w:next w:val="Normal"/>
+    <w:pPr>
+      <w:spacing w:after="0" w:line="360" w:lineRule="auto"/>
+      <w:ind w:left="1276" w:hanging="284.00000000000006"/>
+    </w:pPr>
+    <w:rPr>
+      <w:rFonts w:ascii="Caviar Dreams" w:cs="Caviar Dreams" w:eastAsia="Caviar Dreams" w:hAnsi="Caviar Dreams"/>
+      <w:sz w:val="28"/>
+      <w:szCs w:val="28"/>
+    </w:rPr>
+  </w:style>
+  <w:style w:type="paragraph" w:styleId="Heading2">
+    <w:name w:val="heading 2"/>
+    <w:basedOn w:val="Normal"/>
+    <w:next w:val="Normal"/>
+    <w:pPr>
+      <w:keepNext w:val="1"/>
+      <w:keepLines w:val="1"/>
+      <w:spacing w:after="0" w:before="200" w:lineRule="auto"/>
+    </w:pPr>
+    <w:rPr>
+      <w:rFonts w:ascii="Caviar Dreams" w:cs="Caviar Dreams" w:eastAsia="Caviar Dreams" w:hAnsi="Caviar Dreams"/>
+      <w:b w:val="1"/>
+      <w:sz w:val="36"/>
+      <w:szCs w:val="36"/>
+    </w:rPr>
+  </w:style>
+  <w:style w:type="paragraph" w:styleId="Heading3">
+    <w:name w:val="heading 3"/>
+    <w:basedOn w:val="Normal"/>
+    <w:next w:val="Normal"/>
+    <w:pPr>
+      <w:spacing w:after="0" w:line="360" w:lineRule="auto"/>
+      <w:ind w:left="720" w:hanging="360"/>
+    </w:pPr>
+    <w:rPr>
+      <w:rFonts w:ascii="Caviar Dreams" w:cs="Caviar Dreams" w:eastAsia="Caviar Dreams" w:hAnsi="Caviar Dreams"/>
+      <w:b w:val="1"/>
+      <w:sz w:val="32"/>
+      <w:szCs w:val="32"/>
+    </w:rPr>
+  </w:style>
+  <w:style w:type="paragraph" w:styleId="Heading4">
+    <w:name w:val="heading 4"/>
+    <w:basedOn w:val="Normal"/>
+    <w:next w:val="Normal"/>
+    <w:pPr>
+      <w:spacing w:after="0" w:line="360" w:lineRule="auto"/>
+      <w:ind w:left="2487" w:hanging="360"/>
+    </w:pPr>
+    <w:rPr>
+      <w:rFonts w:ascii="Caviar Dreams" w:cs="Caviar Dreams" w:eastAsia="Caviar Dreams" w:hAnsi="Caviar Dreams"/>
+      <w:sz w:val="28"/>
+      <w:szCs w:val="28"/>
+    </w:rPr>
+  </w:style>
+  <w:style w:type="paragraph" w:styleId="Heading5">
+    <w:name w:val="heading 5"/>
+    <w:basedOn w:val="Normal"/>
+    <w:next w:val="Normal"/>
+    <w:pPr>
+      <w:keepNext w:val="1"/>
+      <w:keepLines w:val="1"/>
+      <w:spacing w:after="40" w:before="220" w:lineRule="auto"/>
+    </w:pPr>
+    <w:rPr>
+      <w:b w:val="1"/>
+    </w:rPr>
+  </w:style>
+  <w:style w:type="paragraph" w:styleId="Heading6">
+    <w:name w:val="heading 6"/>
+    <w:basedOn w:val="Normal"/>
+    <w:next w:val="Normal"/>
+    <w:pPr>
+      <w:keepNext w:val="1"/>
+      <w:keepLines w:val="1"/>
+      <w:spacing w:after="40" w:before="200" w:lineRule="auto"/>
+    </w:pPr>
+    <w:rPr>
+      <w:b w:val="1"/>
+      <w:sz w:val="20"/>
+      <w:szCs w:val="20"/>
+    </w:rPr>
+  </w:style>
+  <w:style w:type="paragraph" w:styleId="Title">
+    <w:name w:val="Title"/>
+    <w:basedOn w:val="Normal"/>
+    <w:next w:val="Normal"/>
+    <w:pPr>
+      <w:keepNext w:val="1"/>
+      <w:keepLines w:val="1"/>
+      <w:spacing w:after="120" w:before="480" w:lineRule="auto"/>
+    </w:pPr>
+    <w:rPr>
+      <w:b w:val="1"/>
+      <w:sz w:val="72"/>
+      <w:szCs w:val="72"/>
+    </w:rPr>
+  </w:style>
+  <w:style w:type="paragraph" w:styleId="Normal" w:default="1">
     <w:name w:val="Normal"/>
     <w:rsid w:val="002624CE"/>
   </w:style>
@@ -3413,6 +3529,23 @@
       <w:rFonts w:ascii="Arial" w:cs="Arial" w:hAnsi="Arial"/>
       <w:sz w:val="24"/>
       <w:szCs w:val="24"/>
+    </w:rPr>
+  </w:style>
+  <w:style w:type="paragraph" w:styleId="Subtitle">
+    <w:name w:val="Subtitle"/>
+    <w:basedOn w:val="Normal"/>
+    <w:next w:val="Normal"/>
+    <w:pPr>
+      <w:keepNext w:val="1"/>
+      <w:keepLines w:val="1"/>
+      <w:spacing w:after="80" w:before="360" w:lineRule="auto"/>
+    </w:pPr>
+    <w:rPr>
+      <w:rFonts w:ascii="Georgia" w:cs="Georgia" w:eastAsia="Georgia" w:hAnsi="Georgia"/>
+      <w:i w:val="1"/>
+      <w:color w:val="666666"/>
+      <w:sz w:val="48"/>
+      <w:szCs w:val="48"/>
     </w:rPr>
   </w:style>
   <w:style w:type="paragraph" w:styleId="Subtitle">
@@ -3766,7 +3899,7 @@
 
 <file path=customXML/item1.xml><?xml version="1.0" encoding="utf-8"?>
 <go:gDocsCustomXmlDataStorage xmlns:go="http://customooxmlschemas.google.com/" xmlns:r="http://schemas.openxmlformats.org/officeDocument/2006/relationships" uri="GoogleDocsCustomDataVersion2">
-  <go:docsCustomData xmlns:go="http://customooxmlschemas.google.com/" roundtripDataSignature="AMtx7mjko8TqAuB6LqH/tWDYAagg25a0lg==">CgMxLjAyDmguMmo0dWVwZW5zMHZiMg5oLmJrbGx0bWNjYmJkOTgAciExb1g3OFhtZkhSVWdncEZ1NnBTdVRGWVk4R2lMSjl6QUc=</go:docsCustomData>
+  <go:docsCustomData xmlns:go="http://customooxmlschemas.google.com/" roundtripDataSignature="AMtx7mh8QVf8oTNFPxwlKOK+zkVF4rPDpQ==">CgMxLjAyDmguMmo0dWVwZW5zMHZiMg5oLmJrbGx0bWNjYmJkOTgAciExSTNnWGhwVmx0c3FYV2cyWTJVTlU0OGlTODZfYm11S3A=</go:docsCustomData>
 </go:gDocsCustomXmlDataStorage>
 </file>
 

</xml_diff>